<commit_message>
Added docs and removed server code
</commit_message>
<xml_diff>
--- a/docs/general terms.docx
+++ b/docs/general terms.docx
@@ -3,14 +3,118 @@
 <w:document xmlns:wpc="http://schemas.microsoft.com/office/word/2010/wordprocessingCanvas" xmlns:cx="http://schemas.microsoft.com/office/drawing/2014/chartex" xmlns:cx1="http://schemas.microsoft.com/office/drawing/2015/9/8/chartex" xmlns:cx2="http://schemas.microsoft.com/office/drawing/2015/10/21/chartex" xmlns:cx3="http://schemas.microsoft.com/office/drawing/2016/5/9/chartex" xmlns:cx4="http://schemas.microsoft.com/office/drawing/2016/5/10/chartex" xmlns:cx5="http://schemas.microsoft.com/office/drawing/2016/5/11/chartex" xmlns:cx6="http://schemas.microsoft.com/office/drawing/2016/5/12/chartex" xmlns:cx7="http://schemas.microsoft.com/office/drawing/2016/5/13/chartex" xmlns:cx8="http://schemas.microsoft.com/office/drawing/2016/5/14/chartex" xmlns:mc="http://schemas.openxmlformats.org/markup-compatibility/2006" xmlns:aink="http://schemas.microsoft.com/office/drawing/2016/ink" xmlns:am3d="http://schemas.microsoft.com/office/drawing/2017/model3d" xmlns:o="urn:schemas-microsoft-com:office:office" xmlns:r="http://schemas.openxmlformats.org/officeDocument/2006/relationships" xmlns:m="http://schemas.openxmlformats.org/officeDocument/2006/math" xmlns:v="urn:schemas-microsoft-com:vml" xmlns:wp14="http://schemas.microsoft.com/office/word/2010/wordprocessingDrawing" xmlns:wp="http://schemas.openxmlformats.org/drawingml/2006/wordprocessingDrawing" xmlns:w10="urn:schemas-microsoft-com:office:word" xmlns:w="http://schemas.openxmlformats.org/wordprocessingml/2006/main" xmlns:w14="http://schemas.microsoft.com/office/word/2010/wordml" xmlns:w15="http://schemas.microsoft.com/office/word/2012/wordml" xmlns:w16cid="http://schemas.microsoft.com/office/word/2016/wordml/cid" xmlns:w16se="http://schemas.microsoft.com/office/word/2015/wordml/symex" xmlns:wpg="http://schemas.microsoft.com/office/word/2010/wordprocessingGroup" xmlns:wpi="http://schemas.microsoft.com/office/word/2010/wordprocessingInk" xmlns:wne="http://schemas.microsoft.com/office/word/2006/wordml" xmlns:wps="http://schemas.microsoft.com/office/word/2010/wordprocessingShape" mc:Ignorable="w14 w15 w16se w16cid wp14">
   <w:body>
     <w:p>
-      <w:r>
-        <w:t>Spread = Bid(A) – Ask(B)</w:t>
-      </w:r>
-      <w:r>
-        <w:t>, so it’s how you can sell it for minus how much you can buy it.</w:t>
+      <w:pPr>
+        <w:rPr>
+          <w:color w:val="FF0000"/>
+        </w:rPr>
+      </w:pPr>
+      <w:r>
+        <w:rPr>
+          <w:color w:val="FF0000"/>
+        </w:rPr>
+        <w:t>Ask</w:t>
+      </w:r>
+      <w:r>
+        <w:rPr>
+          <w:color w:val="FF0000"/>
+        </w:rPr>
+        <w:t xml:space="preserve"> (R)</w:t>
+      </w:r>
+      <w:r>
+        <w:rPr>
+          <w:color w:val="FF0000"/>
+        </w:rPr>
+        <w:t xml:space="preserve">: </w:t>
+      </w:r>
+      <w:r>
+        <w:t>how much the sellers are willing to sell it for (always higher than market price)</w:t>
+      </w:r>
+      <w:r>
+        <w:t xml:space="preserve"> – immediate </w:t>
+      </w:r>
+      <w:r>
+        <w:t>buy</w:t>
+      </w:r>
+      <w:r>
+        <w:t xml:space="preserve"> - </w:t>
+      </w:r>
+      <w:r>
+        <w:t>buy</w:t>
+      </w:r>
+      <w:r>
+        <w:t xml:space="preserve"> at lowest ask</w:t>
+      </w:r>
+    </w:p>
+    <w:p>
+      <w:pPr>
+        <w:rPr>
+          <w:color w:val="70AD47" w:themeColor="accent6"/>
+        </w:rPr>
+      </w:pPr>
+      <w:r>
+        <w:rPr>
+          <w:color w:val="70AD47" w:themeColor="accent6"/>
+        </w:rPr>
+        <w:t>Bid</w:t>
+      </w:r>
+      <w:r>
+        <w:rPr>
+          <w:color w:val="70AD47" w:themeColor="accent6"/>
+        </w:rPr>
+        <w:t xml:space="preserve"> (</w:t>
+      </w:r>
+      <w:r>
+        <w:rPr>
+          <w:color w:val="70AD47" w:themeColor="accent6"/>
+        </w:rPr>
+        <w:t>G</w:t>
       </w:r>
       <w:bookmarkStart w:id="0" w:name="_GoBack"/>
       <w:bookmarkEnd w:id="0"/>
+      <w:r>
+        <w:rPr>
+          <w:color w:val="70AD47" w:themeColor="accent6"/>
+        </w:rPr>
+        <w:t>)</w:t>
+      </w:r>
+      <w:r>
+        <w:rPr>
+          <w:color w:val="70AD47" w:themeColor="accent6"/>
+        </w:rPr>
+        <w:t xml:space="preserve">: </w:t>
+      </w:r>
+      <w:r>
+        <w:t>how much buyers are willing to buy it for (always lower than market price) G</w:t>
+      </w:r>
+      <w:r>
+        <w:t xml:space="preserve"> – immediate </w:t>
+      </w:r>
+      <w:r>
+        <w:t>sell</w:t>
+      </w:r>
+      <w:r>
+        <w:t xml:space="preserve"> – </w:t>
+      </w:r>
+      <w:r>
+        <w:t>sell</w:t>
+      </w:r>
+      <w:r>
+        <w:t xml:space="preserve"> at highest bid</w:t>
+      </w:r>
+    </w:p>
+    <w:p>
+      <w:r>
+        <w:t>Spread = Bid(A) – Ask(B)</w:t>
+      </w:r>
+      <w:r>
+        <w:t xml:space="preserve">, so it’s how </w:t>
+      </w:r>
+      <w:r>
+        <w:t xml:space="preserve">much </w:t>
+      </w:r>
+      <w:r>
+        <w:t>you can sell it for minus how much you can buy it.</w:t>
+      </w:r>
     </w:p>
     <w:sectPr>
       <w:pgSz w:w="12240" w:h="15840"/>
@@ -145,6 +249,7 @@
     <w:lsdException w:name="HTML Sample" w:semiHidden="1" w:unhideWhenUsed="1"/>
     <w:lsdException w:name="HTML Typewriter" w:semiHidden="1" w:unhideWhenUsed="1"/>
     <w:lsdException w:name="HTML Variable" w:semiHidden="1" w:unhideWhenUsed="1"/>
+    <w:lsdException w:name="Normal Table" w:semiHidden="1" w:unhideWhenUsed="1"/>
     <w:lsdException w:name="annotation subject" w:semiHidden="1" w:unhideWhenUsed="1"/>
     <w:lsdException w:name="No List" w:semiHidden="1" w:unhideWhenUsed="1"/>
     <w:lsdException w:name="Outline List 1" w:semiHidden="1" w:unhideWhenUsed="1"/>
@@ -191,8 +296,10 @@
     <w:lsdException w:name="Table Subtle 2" w:semiHidden="1" w:unhideWhenUsed="1"/>
     <w:lsdException w:name="Table Web 1" w:semiHidden="1" w:unhideWhenUsed="1"/>
     <w:lsdException w:name="Table Web 2" w:semiHidden="1" w:unhideWhenUsed="1"/>
+    <w:lsdException w:name="Table Web 3" w:semiHidden="1" w:unhideWhenUsed="1"/>
     <w:lsdException w:name="Balloon Text" w:semiHidden="1" w:unhideWhenUsed="1"/>
     <w:lsdException w:name="Table Grid" w:uiPriority="39"/>
+    <w:lsdException w:name="Table Theme" w:semiHidden="1" w:unhideWhenUsed="1"/>
     <w:lsdException w:name="Placeholder Text" w:semiHidden="1"/>
     <w:lsdException w:name="No Spacing" w:uiPriority="1" w:qFormat="1"/>
     <w:lsdException w:name="Light Shading" w:uiPriority="60"/>

</xml_diff>